<commit_message>
Dataset đã làm sạch và load dữ liệu lên form
</commit_message>
<xml_diff>
--- a/BaoCaoTuan.docx
+++ b/BaoCaoTuan.docx
@@ -5,6 +5,14 @@
     <w:p>
       <w:r>
         <w:t xml:space="preserve">Báo cáo tuần 1: </w:t>
+      </w:r>
+      <w:r>
+        <w:t>chọn dataset hoàn thành</w:t>
+      </w:r>
+    </w:p>
+    <w:p>
+      <w:r>
+        <w:t>Báo cáo tuần 2: load dataset và hiển thị trên ngôn ngữ lập trình</w:t>
       </w:r>
     </w:p>
     <w:sectPr>

</xml_diff>

<commit_message>
Báo cáo tuần 3
</commit_message>
<xml_diff>
--- a/BaoCaoTuan.docx
+++ b/BaoCaoTuan.docx
@@ -13,6 +13,11 @@
     <w:p>
       <w:r>
         <w:t>Báo cáo tuần 2: load dataset và hiển thị trên ngôn ngữ lập trình</w:t>
+      </w:r>
+    </w:p>
+    <w:p>
+      <w:r>
+        <w:t>Báo cáo tuần 3:  abc</w:t>
       </w:r>
     </w:p>
     <w:sectPr>

</xml_diff>

<commit_message>
test lần 2 để hiểu hơn tí
</commit_message>
<xml_diff>
--- a/BaoCaoTuan.docx
+++ b/BaoCaoTuan.docx
@@ -15,6 +15,17 @@
         <w:t>Báo cáo tuần 2: load dataset và hiển thị trên ngôn ngữ lập trình</w:t>
       </w:r>
     </w:p>
+    <w:p>
+      <w:r>
+        <w:t>Báo cáo tuần 3: test lần 1</w:t>
+      </w:r>
+    </w:p>
+    <w:p>
+      <w:r>
+        <w:t>Báo cáo tuần 4: test lần 2 để hiểu sâu</w:t>
+      </w:r>
+    </w:p>
+    <w:p/>
     <w:sectPr>
       <w:pgSz w:w="11906" w:h="16838"/>
       <w:pgMar w:top="1440" w:right="1440" w:bottom="1440" w:left="1440" w:header="708" w:footer="708" w:gutter="0"/>

</xml_diff>

<commit_message>
Xóa tuần 2 3 4 và làm lại lần cuối để nhớ luôn
</commit_message>
<xml_diff>
--- a/BaoCaoTuan.docx
+++ b/BaoCaoTuan.docx
@@ -8,21 +8,6 @@
       </w:r>
       <w:r>
         <w:t>chọn dataset hoàn thành</w:t>
-      </w:r>
-    </w:p>
-    <w:p>
-      <w:r>
-        <w:t>Báo cáo tuần 2: load dataset và hiển thị trên ngôn ngữ lập trình</w:t>
-      </w:r>
-    </w:p>
-    <w:p>
-      <w:r>
-        <w:t>Báo cáo tuần 3: test lần 1</w:t>
-      </w:r>
-    </w:p>
-    <w:p>
-      <w:r>
-        <w:t>Báo cáo tuần 4: test lần 2 để hiểu sâu</w:t>
       </w:r>
     </w:p>
     <w:p/>

</xml_diff>